<commit_message>
add API Design info
</commit_message>
<xml_diff>
--- a/Software Architecture and Design of Large Scale Systems Workbook.docx
+++ b/Software Architecture and Design of Large Scale Systems Workbook.docx
@@ -33,29 +33,13 @@
     <w:p>
       <w:r>
         <w:tab/>
-        <w:t xml:space="preserve">It defines how the system </w:t>
-      </w:r>
-      <w:proofErr w:type="gramStart"/>
-      <w:r>
-        <w:t>works as a whole, not</w:t>
-      </w:r>
-      <w:proofErr w:type="gramEnd"/>
-      <w:r>
-        <w:t xml:space="preserve"> just what it does.</w:t>
+        <w:t>It defines how the system works as a whole, not just what it does.</w:t>
       </w:r>
     </w:p>
     <w:p>
       <w:r>
         <w:tab/>
-        <w:t xml:space="preserve">It’s about making </w:t>
-      </w:r>
-      <w:proofErr w:type="gramStart"/>
-      <w:r>
-        <w:t>the big</w:t>
-      </w:r>
-      <w:proofErr w:type="gramEnd"/>
-      <w:r>
-        <w:t xml:space="preserve"> decisions early:</w:t>
+        <w:t>It’s about making the big decisions early:</w:t>
       </w:r>
     </w:p>
     <w:p>
@@ -1608,34 +1592,329 @@
         <w:t>APIs define how data is exchanged, how requests are made, and what responses are returned.</w:t>
       </w:r>
     </w:p>
-    <w:p>
-      <w:r>
-        <w:t>Now that we understand the importance of APIs, let’s move to the next question:</w:t>
-      </w:r>
-    </w:p>
-    <w:p>
-      <w:pPr>
-        <w:ind w:firstLine="720"/>
-        <w:rPr>
-          <w:b/>
-          <w:bCs/>
-        </w:rPr>
-      </w:pPr>
-      <w:r>
-        <w:rPr>
-          <w:b/>
-          <w:bCs/>
-        </w:rPr>
-        <w:t>How can we design a good API?</w:t>
-      </w:r>
-    </w:p>
-    <w:p>
-      <w:pPr>
-        <w:rPr>
-          <w:b/>
-          <w:bCs/>
-        </w:rPr>
-      </w:pPr>
+    <w:p/>
+    <w:p/>
+    <w:p/>
+    <w:p>
+      <w:r>
+        <w:lastRenderedPageBreak/>
+        <w:t>Now that we understand what an API is and why it’s important, the next step is to learn how to design a good one</w:t>
+      </w:r>
+      <w:r>
+        <w:t>.</w:t>
+      </w:r>
+    </w:p>
+    <w:p>
+      <w:r>
+        <w:t>At the architectural level, a good API is not just about URLs or payloads — it’s about clear contracts, predictable behavior, and reliable communication between different parts of a system.</w:t>
+      </w:r>
+    </w:p>
+    <w:p>
+      <w:r>
+        <w:t>Whether it’s REST, GraphQL, gRPC, or even asynchronous messaging (RabbitMQ, Kafka, etc.), the same design principles apply.</w:t>
+      </w:r>
+    </w:p>
+    <w:p>
+      <w:r>
+        <w:t>Let’s</w:t>
+      </w:r>
+      <w:r>
+        <w:t xml:space="preserve"> start with</w:t>
+      </w:r>
+      <w:r>
+        <w:t xml:space="preserve"> the</w:t>
+      </w:r>
+      <w:r>
+        <w:t xml:space="preserve"> </w:t>
+      </w:r>
+      <w:r>
+        <w:t xml:space="preserve">three </w:t>
+      </w:r>
+      <w:r>
+        <w:rPr>
+          <w:b/>
+          <w:bCs/>
+        </w:rPr>
+        <w:t>main categories of APIs</w:t>
+      </w:r>
+      <w:r>
+        <w:t>:</w:t>
+      </w:r>
+    </w:p>
+    <w:p>
+      <w:pPr>
+        <w:pStyle w:val="ListParagraph"/>
+        <w:numPr>
+          <w:ilvl w:val="0"/>
+          <w:numId w:val="7"/>
+        </w:numPr>
+      </w:pPr>
+      <w:r>
+        <w:t>Public API:</w:t>
+      </w:r>
+      <w:r>
+        <w:t xml:space="preserve"> E</w:t>
+      </w:r>
+      <w:r>
+        <w:t>xposed to</w:t>
+      </w:r>
+      <w:r>
+        <w:t xml:space="preserve"> targeted</w:t>
+      </w:r>
+      <w:r>
+        <w:t xml:space="preserve"> users (even if it requires authentication)</w:t>
+      </w:r>
+    </w:p>
+    <w:p>
+      <w:pPr>
+        <w:pStyle w:val="ListParagraph"/>
+        <w:numPr>
+          <w:ilvl w:val="0"/>
+          <w:numId w:val="7"/>
+        </w:numPr>
+      </w:pPr>
+      <w:r>
+        <w:t>Private/Internal API:</w:t>
+      </w:r>
+      <w:r>
+        <w:t xml:space="preserve"> </w:t>
+      </w:r>
+      <w:r>
+        <w:t>Exposed</w:t>
+      </w:r>
+      <w:r>
+        <w:t xml:space="preserve"> </w:t>
+      </w:r>
+      <w:r>
+        <w:t>internally within an organization</w:t>
+      </w:r>
+      <w:r>
+        <w:t>, usually administrators</w:t>
+      </w:r>
+      <w:r>
+        <w:t>, account managers etc...</w:t>
+      </w:r>
+    </w:p>
+    <w:p>
+      <w:pPr>
+        <w:pStyle w:val="ListParagraph"/>
+        <w:numPr>
+          <w:ilvl w:val="0"/>
+          <w:numId w:val="7"/>
+        </w:numPr>
+      </w:pPr>
+      <w:r>
+        <w:t>Partner API: Exposed only to users/companies that have a business relationship with system owners</w:t>
+      </w:r>
+      <w:r>
+        <w:t>.</w:t>
+      </w:r>
+    </w:p>
+    <w:p>
+      <w:r>
+        <w:t>Now let’s deep dive into API best practices (regardless of protocol or style):</w:t>
+      </w:r>
+    </w:p>
+    <w:p>
+      <w:pPr>
+        <w:pStyle w:val="ListParagraph"/>
+        <w:numPr>
+          <w:ilvl w:val="0"/>
+          <w:numId w:val="8"/>
+        </w:numPr>
+      </w:pPr>
+      <w:r>
+        <w:t>Complete encapsulation of internal implementation</w:t>
+      </w:r>
+      <w:r>
+        <w:t>.</w:t>
+      </w:r>
+    </w:p>
+    <w:p>
+      <w:pPr>
+        <w:ind w:left="2880"/>
+      </w:pPr>
+      <w:r>
+        <w:t>API</w:t>
+      </w:r>
+      <w:r>
+        <w:t xml:space="preserve">s should </w:t>
+      </w:r>
+      <w:r>
+        <w:t>hide</w:t>
+      </w:r>
+      <w:r>
+        <w:t xml:space="preserve"> the internal complexity of the system.</w:t>
+      </w:r>
+      <w:r>
+        <w:br/>
+        <w:t xml:space="preserve">API consumers should only know </w:t>
+      </w:r>
+      <w:r>
+        <w:rPr>
+          <w:b/>
+          <w:bCs/>
+        </w:rPr>
+        <w:t>what</w:t>
+      </w:r>
+      <w:r>
+        <w:t xml:space="preserve"> the API does not </w:t>
+      </w:r>
+      <w:r>
+        <w:rPr>
+          <w:b/>
+          <w:bCs/>
+        </w:rPr>
+        <w:t>how</w:t>
+      </w:r>
+      <w:r>
+        <w:t xml:space="preserve"> it does it.</w:t>
+      </w:r>
+    </w:p>
+    <w:p>
+      <w:pPr>
+        <w:pStyle w:val="ListParagraph"/>
+        <w:numPr>
+          <w:ilvl w:val="0"/>
+          <w:numId w:val="8"/>
+        </w:numPr>
+      </w:pPr>
+      <w:r>
+        <w:t>Easy to use</w:t>
+      </w:r>
+      <w:r>
+        <w:t>.</w:t>
+      </w:r>
+    </w:p>
+    <w:p>
+      <w:pPr>
+        <w:ind w:left="2880"/>
+      </w:pPr>
+      <w:r>
+        <w:t>Use the same terms, formats, and patterns across all endpoints or message types whether it’s URLs, topics, or payload fields.</w:t>
+      </w:r>
+    </w:p>
+    <w:p>
+      <w:pPr>
+        <w:pStyle w:val="ListParagraph"/>
+        <w:numPr>
+          <w:ilvl w:val="0"/>
+          <w:numId w:val="8"/>
+        </w:numPr>
+      </w:pPr>
+      <w:r>
+        <w:t>API Pagination.</w:t>
+      </w:r>
+    </w:p>
+    <w:p>
+      <w:pPr>
+        <w:ind w:left="2880"/>
+      </w:pPr>
+      <w:r>
+        <w:t xml:space="preserve">When an API returns large amounts of data, it’s best to </w:t>
+      </w:r>
+      <w:r>
+        <w:rPr>
+          <w:b/>
+          <w:bCs/>
+        </w:rPr>
+        <w:t>split results into pages</w:t>
+      </w:r>
+      <w:r>
+        <w:t>.</w:t>
+      </w:r>
+    </w:p>
+    <w:p>
+      <w:pPr>
+        <w:pStyle w:val="ListParagraph"/>
+        <w:numPr>
+          <w:ilvl w:val="0"/>
+          <w:numId w:val="8"/>
+        </w:numPr>
+      </w:pPr>
+      <w:r>
+        <w:t xml:space="preserve">Asynchronous Operations (If </w:t>
+      </w:r>
+      <w:r>
+        <w:t>needed</w:t>
+      </w:r>
+      <w:r>
+        <w:t>)</w:t>
+      </w:r>
+    </w:p>
+    <w:p>
+      <w:pPr>
+        <w:pStyle w:val="ListParagraph"/>
+        <w:ind w:left="2880"/>
+      </w:pPr>
+      <w:r>
+        <w:t>Some operations take time</w:t>
+      </w:r>
+      <w:r>
+        <w:t xml:space="preserve">, </w:t>
+      </w:r>
+      <w:r>
+        <w:t>like file uploads, report generation, or large data processing.</w:t>
+      </w:r>
+    </w:p>
+    <w:p>
+      <w:pPr>
+        <w:pStyle w:val="ListParagraph"/>
+        <w:ind w:left="2880"/>
+      </w:pPr>
+      <w:r>
+        <w:t>Instead of blocking the client, provide asynchronous APIs that allow the client to check progress later.</w:t>
+      </w:r>
+    </w:p>
+    <w:p>
+      <w:pPr>
+        <w:pStyle w:val="ListParagraph"/>
+        <w:numPr>
+          <w:ilvl w:val="0"/>
+          <w:numId w:val="8"/>
+        </w:numPr>
+      </w:pPr>
+      <w:r>
+        <w:t xml:space="preserve">API Versioning </w:t>
+      </w:r>
+    </w:p>
+    <w:p>
+      <w:pPr>
+        <w:ind w:left="2880"/>
+      </w:pPr>
+      <w:r>
+        <w:lastRenderedPageBreak/>
+        <w:t>API versioning gives you the ability to update and improve existing</w:t>
+      </w:r>
+      <w:r>
+        <w:t xml:space="preserve"> </w:t>
+      </w:r>
+      <w:r>
+        <w:t>APIs while still supporting backward compatibility for older consumers.</w:t>
+      </w:r>
+    </w:p>
+    <w:p>
+      <w:pPr>
+        <w:pStyle w:val="ListParagraph"/>
+        <w:numPr>
+          <w:ilvl w:val="0"/>
+          <w:numId w:val="8"/>
+        </w:numPr>
+      </w:pPr>
+      <w:r>
+        <w:t xml:space="preserve">API </w:t>
+      </w:r>
+      <w:r>
+        <w:t>Documentation</w:t>
+      </w:r>
+    </w:p>
+    <w:p>
+      <w:pPr>
+        <w:ind w:left="2880"/>
+      </w:pPr>
+      <w:r>
+        <w:t>Always document your APIs using helper tools like Swagger (OpenAPI), Postman Collections, or AsyncAPI (for event-driven systems)</w:t>
+      </w:r>
     </w:p>
     <w:sectPr>
       <w:footerReference w:type="even" r:id="rId7"/>
@@ -1733,6 +2012,95 @@
 <file path=word/numbering.xml><?xml version="1.0" encoding="utf-8"?>
 <w:numbering xmlns:wpc="http://schemas.microsoft.com/office/word/2010/wordprocessingCanvas" xmlns:cx="http://schemas.microsoft.com/office/drawing/2014/chartex" xmlns:cx1="http://schemas.microsoft.com/office/drawing/2015/9/8/chartex" xmlns:cx2="http://schemas.microsoft.com/office/drawing/2015/10/21/chartex" xmlns:cx3="http://schemas.microsoft.com/office/drawing/2016/5/9/chartex" xmlns:cx4="http://schemas.microsoft.com/office/drawing/2016/5/10/chartex" xmlns:cx5="http://schemas.microsoft.com/office/drawing/2016/5/11/chartex" xmlns:cx6="http://schemas.microsoft.com/office/drawing/2016/5/12/chartex" xmlns:cx7="http://schemas.microsoft.com/office/drawing/2016/5/13/chartex" xmlns:cx8="http://schemas.microsoft.com/office/drawing/2016/5/14/chartex" xmlns:mc="http://schemas.openxmlformats.org/markup-compatibility/2006" xmlns:aink="http://schemas.microsoft.com/office/drawing/2016/ink" xmlns:am3d="http://schemas.microsoft.com/office/drawing/2017/model3d" xmlns:o="urn:schemas-microsoft-com:office:office" xmlns:oel="http://schemas.microsoft.com/office/2019/extlst" xmlns:r="http://schemas.openxmlformats.org/officeDocument/2006/relationships" xmlns:m="http://schemas.openxmlformats.org/officeDocument/2006/math" xmlns:v="urn:schemas-microsoft-com:vml" xmlns:wp14="http://schemas.microsoft.com/office/word/2010/wordprocessingDrawing" xmlns:wp="http://schemas.openxmlformats.org/drawingml/2006/wordprocessingDrawing" xmlns:w10="urn:schemas-microsoft-com:office:word" xmlns:w="http://schemas.openxmlformats.org/wordprocessingml/2006/main" xmlns:w14="http://schemas.microsoft.com/office/word/2010/wordml" xmlns:w15="http://schemas.microsoft.com/office/word/2012/wordml" xmlns:w16cex="http://schemas.microsoft.com/office/word/2018/wordml/cex" xmlns:w16cid="http://schemas.microsoft.com/office/word/2016/wordml/cid" xmlns:w16="http://schemas.microsoft.com/office/word/2018/wordml" xmlns:w16du="http://schemas.microsoft.com/office/word/2023/wordml/word16du" xmlns:w16sdtdh="http://schemas.microsoft.com/office/word/2020/wordml/sdtdatahash" xmlns:w16sdtfl="http://schemas.microsoft.com/office/word/2024/wordml/sdtformatlock" xmlns:w16se="http://schemas.microsoft.com/office/word/2015/wordml/symex" xmlns:wpg="http://schemas.microsoft.com/office/word/2010/wordprocessingGroup" xmlns:wpi="http://schemas.microsoft.com/office/word/2010/wordprocessingInk" xmlns:wne="http://schemas.microsoft.com/office/word/2006/wordml" xmlns:wps="http://schemas.microsoft.com/office/word/2010/wordprocessingShape" mc:Ignorable="w14 w15 w16se w16cid w16 w16cex w16sdtdh w16sdtfl w16du wp14">
   <w:abstractNum w:abstractNumId="0" w15:restartNumberingAfterBreak="0">
+    <w:nsid w:val="011655C3"/>
+    <w:multiLevelType w:val="hybridMultilevel"/>
+    <w:tmpl w:val="715C4B00"/>
+    <w:lvl w:ilvl="0" w:tplc="FFFFFFFF">
+      <w:start w:val="1"/>
+      <w:numFmt w:val="decimal"/>
+      <w:lvlText w:val="%1."/>
+      <w:lvlJc w:val="left"/>
+      <w:pPr>
+        <w:ind w:left="2160" w:hanging="360"/>
+      </w:pPr>
+    </w:lvl>
+    <w:lvl w:ilvl="1" w:tplc="04090019">
+      <w:start w:val="1"/>
+      <w:numFmt w:val="lowerLetter"/>
+      <w:lvlText w:val="%2."/>
+      <w:lvlJc w:val="left"/>
+      <w:pPr>
+        <w:ind w:left="1440" w:hanging="360"/>
+      </w:pPr>
+    </w:lvl>
+    <w:lvl w:ilvl="2" w:tplc="0409001B">
+      <w:start w:val="1"/>
+      <w:numFmt w:val="lowerRoman"/>
+      <w:lvlText w:val="%3."/>
+      <w:lvlJc w:val="right"/>
+      <w:pPr>
+        <w:ind w:left="2160" w:hanging="180"/>
+      </w:pPr>
+    </w:lvl>
+    <w:lvl w:ilvl="3" w:tplc="04090001">
+      <w:start w:val="1"/>
+      <w:numFmt w:val="bullet"/>
+      <w:lvlText w:val=""/>
+      <w:lvlJc w:val="left"/>
+      <w:pPr>
+        <w:ind w:left="720" w:hanging="360"/>
+      </w:pPr>
+      <w:rPr>
+        <w:rFonts w:ascii="Symbol" w:hAnsi="Symbol" w:hint="default"/>
+      </w:rPr>
+    </w:lvl>
+    <w:lvl w:ilvl="4" w:tplc="04090019">
+      <w:start w:val="1"/>
+      <w:numFmt w:val="lowerLetter"/>
+      <w:lvlText w:val="%5."/>
+      <w:lvlJc w:val="left"/>
+      <w:pPr>
+        <w:ind w:left="3600" w:hanging="360"/>
+      </w:pPr>
+    </w:lvl>
+    <w:lvl w:ilvl="5" w:tplc="0409001B">
+      <w:start w:val="1"/>
+      <w:numFmt w:val="lowerRoman"/>
+      <w:lvlText w:val="%6."/>
+      <w:lvlJc w:val="right"/>
+      <w:pPr>
+        <w:ind w:left="4320" w:hanging="180"/>
+      </w:pPr>
+    </w:lvl>
+    <w:lvl w:ilvl="6" w:tplc="0409000F">
+      <w:start w:val="1"/>
+      <w:numFmt w:val="decimal"/>
+      <w:lvlText w:val="%7."/>
+      <w:lvlJc w:val="left"/>
+      <w:pPr>
+        <w:ind w:left="5040" w:hanging="360"/>
+      </w:pPr>
+    </w:lvl>
+    <w:lvl w:ilvl="7" w:tplc="04090019">
+      <w:start w:val="1"/>
+      <w:numFmt w:val="lowerLetter"/>
+      <w:lvlText w:val="%8."/>
+      <w:lvlJc w:val="left"/>
+      <w:pPr>
+        <w:ind w:left="5760" w:hanging="360"/>
+      </w:pPr>
+    </w:lvl>
+    <w:lvl w:ilvl="8" w:tplc="0409001B">
+      <w:start w:val="1"/>
+      <w:numFmt w:val="lowerRoman"/>
+      <w:lvlText w:val="%9."/>
+      <w:lvlJc w:val="right"/>
+      <w:pPr>
+        <w:ind w:left="6480" w:hanging="180"/>
+      </w:pPr>
+    </w:lvl>
+  </w:abstractNum>
+  <w:abstractNum w:abstractNumId="1" w15:restartNumberingAfterBreak="0">
     <w:nsid w:val="2F144C51"/>
     <w:multiLevelType w:val="hybridMultilevel"/>
     <w:tmpl w:val="432C61D2"/>
@@ -1845,7 +2213,93 @@
       </w:rPr>
     </w:lvl>
   </w:abstractNum>
-  <w:abstractNum w:abstractNumId="1" w15:restartNumberingAfterBreak="0">
+  <w:abstractNum w:abstractNumId="2" w15:restartNumberingAfterBreak="0">
+    <w:nsid w:val="320C2A8A"/>
+    <w:multiLevelType w:val="hybridMultilevel"/>
+    <w:tmpl w:val="99A2735C"/>
+    <w:lvl w:ilvl="0" w:tplc="FFFFFFFF">
+      <w:start w:val="1"/>
+      <w:numFmt w:val="decimal"/>
+      <w:lvlText w:val="%1."/>
+      <w:lvlJc w:val="left"/>
+      <w:pPr>
+        <w:ind w:left="2160" w:hanging="360"/>
+      </w:pPr>
+    </w:lvl>
+    <w:lvl w:ilvl="1" w:tplc="FFFFFFFF">
+      <w:start w:val="1"/>
+      <w:numFmt w:val="lowerLetter"/>
+      <w:lvlText w:val="%2."/>
+      <w:lvlJc w:val="left"/>
+      <w:pPr>
+        <w:ind w:left="2880" w:hanging="360"/>
+      </w:pPr>
+    </w:lvl>
+    <w:lvl w:ilvl="2" w:tplc="FFFFFFFF" w:tentative="1">
+      <w:start w:val="1"/>
+      <w:numFmt w:val="lowerRoman"/>
+      <w:lvlText w:val="%3."/>
+      <w:lvlJc w:val="right"/>
+      <w:pPr>
+        <w:ind w:left="3600" w:hanging="180"/>
+      </w:pPr>
+    </w:lvl>
+    <w:lvl w:ilvl="3" w:tplc="FFFFFFFF" w:tentative="1">
+      <w:start w:val="1"/>
+      <w:numFmt w:val="decimal"/>
+      <w:lvlText w:val="%4."/>
+      <w:lvlJc w:val="left"/>
+      <w:pPr>
+        <w:ind w:left="4320" w:hanging="360"/>
+      </w:pPr>
+    </w:lvl>
+    <w:lvl w:ilvl="4" w:tplc="FFFFFFFF" w:tentative="1">
+      <w:start w:val="1"/>
+      <w:numFmt w:val="lowerLetter"/>
+      <w:lvlText w:val="%5."/>
+      <w:lvlJc w:val="left"/>
+      <w:pPr>
+        <w:ind w:left="5040" w:hanging="360"/>
+      </w:pPr>
+    </w:lvl>
+    <w:lvl w:ilvl="5" w:tplc="FFFFFFFF" w:tentative="1">
+      <w:start w:val="1"/>
+      <w:numFmt w:val="lowerRoman"/>
+      <w:lvlText w:val="%6."/>
+      <w:lvlJc w:val="right"/>
+      <w:pPr>
+        <w:ind w:left="5760" w:hanging="180"/>
+      </w:pPr>
+    </w:lvl>
+    <w:lvl w:ilvl="6" w:tplc="FFFFFFFF" w:tentative="1">
+      <w:start w:val="1"/>
+      <w:numFmt w:val="decimal"/>
+      <w:lvlText w:val="%7."/>
+      <w:lvlJc w:val="left"/>
+      <w:pPr>
+        <w:ind w:left="6480" w:hanging="360"/>
+      </w:pPr>
+    </w:lvl>
+    <w:lvl w:ilvl="7" w:tplc="FFFFFFFF" w:tentative="1">
+      <w:start w:val="1"/>
+      <w:numFmt w:val="lowerLetter"/>
+      <w:lvlText w:val="%8."/>
+      <w:lvlJc w:val="left"/>
+      <w:pPr>
+        <w:ind w:left="7200" w:hanging="360"/>
+      </w:pPr>
+    </w:lvl>
+    <w:lvl w:ilvl="8" w:tplc="FFFFFFFF" w:tentative="1">
+      <w:start w:val="1"/>
+      <w:numFmt w:val="lowerRoman"/>
+      <w:lvlText w:val="%9."/>
+      <w:lvlJc w:val="right"/>
+      <w:pPr>
+        <w:ind w:left="7920" w:hanging="180"/>
+      </w:pPr>
+    </w:lvl>
+  </w:abstractNum>
+  <w:abstractNum w:abstractNumId="3" w15:restartNumberingAfterBreak="0">
     <w:nsid w:val="55E15DD9"/>
     <w:multiLevelType w:val="hybridMultilevel"/>
     <w:tmpl w:val="2688854C"/>
@@ -1958,7 +2412,7 @@
       </w:rPr>
     </w:lvl>
   </w:abstractNum>
-  <w:abstractNum w:abstractNumId="2" w15:restartNumberingAfterBreak="0">
+  <w:abstractNum w:abstractNumId="4" w15:restartNumberingAfterBreak="0">
     <w:nsid w:val="5FD07BD2"/>
     <w:multiLevelType w:val="multilevel"/>
     <w:tmpl w:val="D3CCBB2C"/>
@@ -2107,10 +2561,10 @@
       </w:rPr>
     </w:lvl>
   </w:abstractNum>
-  <w:abstractNum w:abstractNumId="3" w15:restartNumberingAfterBreak="0">
+  <w:abstractNum w:abstractNumId="5" w15:restartNumberingAfterBreak="0">
     <w:nsid w:val="63837739"/>
     <w:multiLevelType w:val="hybridMultilevel"/>
-    <w:tmpl w:val="2334C8E4"/>
+    <w:tmpl w:val="99A2735C"/>
     <w:lvl w:ilvl="0" w:tplc="0409000F">
       <w:start w:val="1"/>
       <w:numFmt w:val="decimal"/>
@@ -2193,7 +2647,7 @@
       </w:pPr>
     </w:lvl>
   </w:abstractNum>
-  <w:abstractNum w:abstractNumId="4" w15:restartNumberingAfterBreak="0">
+  <w:abstractNum w:abstractNumId="6" w15:restartNumberingAfterBreak="0">
     <w:nsid w:val="6AD70218"/>
     <w:multiLevelType w:val="hybridMultilevel"/>
     <w:tmpl w:val="19F8B70E"/>
@@ -2306,7 +2760,7 @@
       </w:rPr>
     </w:lvl>
   </w:abstractNum>
-  <w:abstractNum w:abstractNumId="5" w15:restartNumberingAfterBreak="0">
+  <w:abstractNum w:abstractNumId="7" w15:restartNumberingAfterBreak="0">
     <w:nsid w:val="72E33B94"/>
     <w:multiLevelType w:val="hybridMultilevel"/>
     <w:tmpl w:val="B400D144"/>
@@ -2420,22 +2874,28 @@
     </w:lvl>
   </w:abstractNum>
   <w:num w:numId="1" w16cid:durableId="1034114516">
+    <w:abstractNumId w:val="7"/>
+  </w:num>
+  <w:num w:numId="2" w16cid:durableId="1810518122">
+    <w:abstractNumId w:val="1"/>
+  </w:num>
+  <w:num w:numId="3" w16cid:durableId="242956003">
+    <w:abstractNumId w:val="4"/>
+  </w:num>
+  <w:num w:numId="4" w16cid:durableId="596862965">
     <w:abstractNumId w:val="5"/>
   </w:num>
-  <w:num w:numId="2" w16cid:durableId="1810518122">
-    <w:abstractNumId w:val="0"/>
+  <w:num w:numId="5" w16cid:durableId="788821342">
+    <w:abstractNumId w:val="3"/>
   </w:num>
-  <w:num w:numId="3" w16cid:durableId="242956003">
+  <w:num w:numId="6" w16cid:durableId="331419224">
+    <w:abstractNumId w:val="6"/>
+  </w:num>
+  <w:num w:numId="7" w16cid:durableId="409622938">
     <w:abstractNumId w:val="2"/>
   </w:num>
-  <w:num w:numId="4" w16cid:durableId="596862965">
-    <w:abstractNumId w:val="3"/>
-  </w:num>
-  <w:num w:numId="5" w16cid:durableId="788821342">
-    <w:abstractNumId w:val="1"/>
-  </w:num>
-  <w:num w:numId="6" w16cid:durableId="331419224">
-    <w:abstractNumId w:val="4"/>
+  <w:num w:numId="8" w16cid:durableId="1676298618">
+    <w:abstractNumId w:val="0"/>
   </w:num>
 </w:numbering>
 </file>

</xml_diff>